<commit_message>
Modified README file, added misc
</commit_message>
<xml_diff>
--- a/src/files/color_change.docx
+++ b/src/files/color_change.docx
@@ -2,10 +2,7 @@
 <file path=word/document.xml><?xml version="1.0" encoding="utf-8"?>
 <w:document xmlns:wpc="http://schemas.microsoft.com/office/word/2010/wordprocessingCanvas" xmlns:cx="http://schemas.microsoft.com/office/drawing/2014/chartex" xmlns:cx1="http://schemas.microsoft.com/office/drawing/2015/9/8/chartex" xmlns:cx2="http://schemas.microsoft.com/office/drawing/2015/10/21/chartex" xmlns:cx3="http://schemas.microsoft.com/office/drawing/2016/5/9/chartex" xmlns:cx4="http://schemas.microsoft.com/office/drawing/2016/5/10/chartex" xmlns:cx5="http://schemas.microsoft.com/office/drawing/2016/5/11/chartex" xmlns:cx6="http://schemas.microsoft.com/office/drawing/2016/5/12/chartex" xmlns:cx7="http://schemas.microsoft.com/office/drawing/2016/5/13/chartex" xmlns:cx8="http://schemas.microsoft.com/office/drawing/2016/5/14/chartex" xmlns:mc="http://schemas.openxmlformats.org/markup-compatibility/2006" xmlns:aink="http://schemas.microsoft.com/office/drawing/2016/ink" xmlns:am3d="http://schemas.microsoft.com/office/drawing/2017/model3d" xmlns:o="urn:schemas-microsoft-com:office:office" xmlns:r="http://schemas.openxmlformats.org/officeDocument/2006/relationships" xmlns:m="http://schemas.openxmlformats.org/officeDocument/2006/math" xmlns:v="urn:schemas-microsoft-com:vml" xmlns:wp14="http://schemas.microsoft.com/office/word/2010/wordprocessingDrawing" xmlns:wp="http://schemas.openxmlformats.org/drawingml/2006/wordprocessingDrawing" xmlns:w10="urn:schemas-microsoft-com:office:word" xmlns:w="http://schemas.openxmlformats.org/wordprocessingml/2006/main" xmlns:w14="http://schemas.microsoft.com/office/word/2010/wordml" xmlns:w15="http://schemas.microsoft.com/office/word/2012/wordml" xmlns:w16cid="http://schemas.microsoft.com/office/word/2016/wordml/cid" xmlns:w16se="http://schemas.microsoft.com/office/word/2015/wordml/symex" xmlns:wpg="http://schemas.microsoft.com/office/word/2010/wordprocessingGroup" xmlns:wpi="http://schemas.microsoft.com/office/word/2010/wordprocessingInk" xmlns:wne="http://schemas.microsoft.com/office/word/2006/wordml" xmlns:wps="http://schemas.microsoft.com/office/word/2010/wordprocessingShape" mc:Ignorable="w14 w15 w16se w16cid wp14">
   <w:body>
-    <w:p>
-      <w:bookmarkStart w:id="0" w:name="_GoBack"/>
-      <w:bookmarkEnd w:id="0"/>
-    </w:p>
+    <w:p/>
     <w:tbl>
       <w:tblPr>
         <w:tblW w:w="9553" w:type="dxa"/>
@@ -60,9 +57,10 @@
             <w:r>
               <w:rPr>
                 <w:noProof/>
+                <w:sz w:val="24"/>
               </w:rPr>
               <w:drawing>
-                <wp:inline distT="0" distB="0" distL="0" distR="0" wp14:anchorId="76F83708" wp14:editId="767EDD5D">
+                <wp:inline distT="0" distB="0" distL="0" distR="0" wp14:anchorId="359C2B17" wp14:editId="432DDCF5">
                   <wp:extent cx="1760220" cy="716280"/>
                   <wp:effectExtent l="0" t="0" r="0" b="7620"/>
                   <wp:docPr id="2" name="Picture 2" descr="cid:image003.png@01D07E8E.E32198B0"/>
@@ -1536,6 +1534,8 @@
             </w:r>
           </w:p>
         </w:tc>
+        <w:bookmarkStart w:id="0" w:name="_GoBack"/>
+        <w:bookmarkEnd w:id="0"/>
       </w:tr>
       <w:tr>
         <w:trPr>
@@ -1730,19 +1730,9 @@
             <w:hideMark/>
           </w:tcPr>
           <w:p>
-            <w:pPr>
-              <w:spacing w:line="276" w:lineRule="auto"/>
-              <w:rPr>
-                <w:rFonts w:eastAsia="Times New Roman" w:cs="Calibri"/>
-                <w:sz w:val="24"/>
-                <w:szCs w:val="24"/>
-              </w:rPr>
-            </w:pPr>
-            <w:r>
-              <w:rPr>
-                <w:rFonts w:eastAsia="Times New Roman" w:cs="Calibri"/>
-                <w:sz w:val="24"/>
-                <w:szCs w:val="24"/>
+            <w:r>
+              <w:rPr>
+                <w:sz w:val="24"/>
               </w:rPr>
               <w:t>XXX</w:t>
             </w:r>

</xml_diff>

<commit_message>
improved save and parser functions, added misc
</commit_message>
<xml_diff>
--- a/src/files/color_change.docx
+++ b/src/files/color_change.docx
@@ -2,7 +2,10 @@
 <file path=word/document.xml><?xml version="1.0" encoding="utf-8"?>
 <w:document xmlns:wpc="http://schemas.microsoft.com/office/word/2010/wordprocessingCanvas" xmlns:cx="http://schemas.microsoft.com/office/drawing/2014/chartex" xmlns:cx1="http://schemas.microsoft.com/office/drawing/2015/9/8/chartex" xmlns:cx2="http://schemas.microsoft.com/office/drawing/2015/10/21/chartex" xmlns:cx3="http://schemas.microsoft.com/office/drawing/2016/5/9/chartex" xmlns:cx4="http://schemas.microsoft.com/office/drawing/2016/5/10/chartex" xmlns:cx5="http://schemas.microsoft.com/office/drawing/2016/5/11/chartex" xmlns:cx6="http://schemas.microsoft.com/office/drawing/2016/5/12/chartex" xmlns:cx7="http://schemas.microsoft.com/office/drawing/2016/5/13/chartex" xmlns:cx8="http://schemas.microsoft.com/office/drawing/2016/5/14/chartex" xmlns:mc="http://schemas.openxmlformats.org/markup-compatibility/2006" xmlns:aink="http://schemas.microsoft.com/office/drawing/2016/ink" xmlns:am3d="http://schemas.microsoft.com/office/drawing/2017/model3d" xmlns:o="urn:schemas-microsoft-com:office:office" xmlns:r="http://schemas.openxmlformats.org/officeDocument/2006/relationships" xmlns:m="http://schemas.openxmlformats.org/officeDocument/2006/math" xmlns:v="urn:schemas-microsoft-com:vml" xmlns:wp14="http://schemas.microsoft.com/office/word/2010/wordprocessingDrawing" xmlns:wp="http://schemas.openxmlformats.org/drawingml/2006/wordprocessingDrawing" xmlns:w10="urn:schemas-microsoft-com:office:word" xmlns:w="http://schemas.openxmlformats.org/wordprocessingml/2006/main" xmlns:w14="http://schemas.microsoft.com/office/word/2010/wordml" xmlns:w15="http://schemas.microsoft.com/office/word/2012/wordml" xmlns:w16cid="http://schemas.microsoft.com/office/word/2016/wordml/cid" xmlns:w16se="http://schemas.microsoft.com/office/word/2015/wordml/symex" xmlns:wpg="http://schemas.microsoft.com/office/word/2010/wordprocessingGroup" xmlns:wpi="http://schemas.microsoft.com/office/word/2010/wordprocessingInk" xmlns:wne="http://schemas.microsoft.com/office/word/2006/wordml" xmlns:wps="http://schemas.microsoft.com/office/word/2010/wordprocessingShape" mc:Ignorable="w14 w15 w16se w16cid wp14">
   <w:body>
-    <w:p/>
+    <w:p>
+      <w:bookmarkStart w:id="0" w:name="_GoBack"/>
+      <w:bookmarkEnd w:id="0"/>
+    </w:p>
     <w:tbl>
       <w:tblPr>
         <w:tblW w:w="9553" w:type="dxa"/>
@@ -60,7 +63,7 @@
                 <w:sz w:val="24"/>
               </w:rPr>
               <w:drawing>
-                <wp:inline distT="0" distB="0" distL="0" distR="0" wp14:anchorId="359C2B17" wp14:editId="432DDCF5">
+                <wp:inline distT="0" distB="0" distL="0" distR="0" wp14:anchorId="76F83708" wp14:editId="767EDD5D">
                   <wp:extent cx="1760220" cy="716280"/>
                   <wp:effectExtent l="0" t="0" r="0" b="7620"/>
                   <wp:docPr id="2" name="Picture 2" descr="cid:image003.png@01D07E8E.E32198B0"/>
@@ -131,51 +134,18 @@
           </w:tcPr>
           <w:p>
             <w:pPr>
-              <w:spacing w:line="252" w:lineRule="auto"/>
-              <w:rPr>
-                <w:rFonts w:eastAsia="Calibri" w:cs="Calibri"/>
-                <w:sz w:val="24"/>
-                <w:szCs w:val="24"/>
+              <w:jc w:val="center"/>
+            </w:pPr>
+            <w:r>
+              <w:rPr>
+                <w:b/>
+                <w:sz w:val="24"/>
                 <w:u w:val="single"/>
               </w:rPr>
-            </w:pPr>
-          </w:p>
-          <w:p>
-            <w:pPr>
-              <w:spacing w:line="252" w:lineRule="auto"/>
-              <w:jc w:val="center"/>
-              <w:rPr>
-                <w:rFonts w:eastAsia="Calibri" w:cs="Calibri"/>
-                <w:b/>
-                <w:bCs/>
-                <w:sz w:val="24"/>
-                <w:szCs w:val="24"/>
-                <w:u w:val="single"/>
-              </w:rPr>
-            </w:pPr>
-            <w:r>
-              <w:rPr>
-                <w:rFonts w:eastAsia="Calibri" w:cs="Calibri"/>
-                <w:b/>
-                <w:bCs/>
-                <w:sz w:val="24"/>
-                <w:szCs w:val="24"/>
-                <w:u w:val="single"/>
-              </w:rPr>
-              <w:t>P1 [INC00XXX] Incident Initial Notification</w:t>
-            </w:r>
-          </w:p>
-          <w:p>
-            <w:pPr>
-              <w:spacing w:line="252" w:lineRule="auto"/>
-              <w:ind w:left="3304" w:firstLine="720"/>
-              <w:rPr>
-                <w:rFonts w:eastAsia="Calibri" w:cs="Calibri"/>
-                <w:color w:val="1F497D"/>
-                <w:sz w:val="24"/>
-                <w:szCs w:val="24"/>
-              </w:rPr>
-            </w:pPr>
+              <w:br/>
+              <w:t>P2 INC1433402 Incident Initial Notification</w:t>
+              <w:br/>
+            </w:r>
           </w:p>
         </w:tc>
       </w:tr>
@@ -266,21 +236,11 @@
             <w:hideMark/>
           </w:tcPr>
           <w:p>
-            <w:pPr>
-              <w:spacing w:line="276" w:lineRule="auto"/>
-              <w:rPr>
-                <w:rFonts w:eastAsia="Times New Roman" w:cs="Calibri"/>
-                <w:sz w:val="24"/>
-                <w:szCs w:val="24"/>
-              </w:rPr>
-            </w:pPr>
-            <w:r>
-              <w:rPr>
-                <w:rFonts w:eastAsia="Times New Roman" w:cs="Calibri"/>
-                <w:sz w:val="24"/>
-                <w:szCs w:val="24"/>
-              </w:rPr>
-              <w:t>XXX</w:t>
+            <w:r>
+              <w:rPr>
+                <w:sz w:val="24"/>
+              </w:rPr>
+              <w:t>INC1433402</w:t>
             </w:r>
           </w:p>
         </w:tc>
@@ -372,21 +332,11 @@
             <w:hideMark/>
           </w:tcPr>
           <w:p>
-            <w:pPr>
-              <w:spacing w:line="276" w:lineRule="auto"/>
-              <w:rPr>
-                <w:rFonts w:eastAsia="Times New Roman" w:cs="Calibri"/>
-                <w:sz w:val="24"/>
-                <w:szCs w:val="24"/>
-              </w:rPr>
-            </w:pPr>
-            <w:r>
-              <w:rPr>
-                <w:rFonts w:eastAsia="Times New Roman" w:cs="Calibri"/>
-                <w:sz w:val="24"/>
-                <w:szCs w:val="24"/>
-              </w:rPr>
-              <w:t>XXX</w:t>
+            <w:r>
+              <w:rPr>
+                <w:sz w:val="24"/>
+              </w:rPr>
+              <w:t>2019-08-12 04:34:50</w:t>
             </w:r>
           </w:p>
         </w:tc>
@@ -477,34 +427,79 @@
             <w:hideMark/>
           </w:tcPr>
           <w:p>
+            <w:r>
+              <w:rPr>
+                <w:sz w:val="24"/>
+              </w:rPr>
+              <w:t>P2</w:t>
+            </w:r>
+          </w:p>
+        </w:tc>
+        <w:tc>
+          <w:tcPr>
+            <w:tcW w:w="1710" w:type="dxa"/>
+            <w:tcBorders>
+              <w:top w:val="nil"/>
+              <w:left w:val="nil"/>
+              <w:bottom w:val="single" w:sz="8" w:space="0" w:color="auto"/>
+              <w:right w:val="single" w:sz="8" w:space="0" w:color="auto"/>
+            </w:tcBorders>
+            <w:shd w:val="clear" w:color="auto" w:fill="FF0000"/>
+            <w:tcMar>
+              <w:top w:w="0" w:type="dxa"/>
+              <w:left w:w="113" w:type="dxa"/>
+              <w:bottom w:w="0" w:type="dxa"/>
+              <w:right w:w="0" w:type="dxa"/>
+            </w:tcMar>
+            <w:vAlign w:val="center"/>
+            <w:hideMark/>
+          </w:tcPr>
+          <w:p>
             <w:pPr>
               <w:spacing w:line="276" w:lineRule="auto"/>
               <w:rPr>
                 <w:rFonts w:eastAsia="Calibri" w:cs="Calibri"/>
-                <w:sz w:val="24"/>
-                <w:szCs w:val="24"/>
+                <w:b/>
+                <w:sz w:val="24"/>
+                <w:szCs w:val="24"/>
+                <w14:shadow w14:blurRad="50800" w14:dist="38100" w14:dir="2700000" w14:sx="100000" w14:sy="100000" w14:kx="0" w14:ky="0" w14:algn="tl">
+                  <w14:srgbClr w14:val="000000">
+                    <w14:alpha w14:val="60000"/>
+                  </w14:srgbClr>
+                </w14:shadow>
               </w:rPr>
             </w:pPr>
             <w:r>
               <w:rPr>
                 <w:rFonts w:eastAsia="Calibri" w:cs="Calibri"/>
-                <w:sz w:val="24"/>
-                <w:szCs w:val="24"/>
-              </w:rPr>
-              <w:t>P1</w:t>
-            </w:r>
-          </w:p>
-        </w:tc>
-        <w:tc>
-          <w:tcPr>
-            <w:tcW w:w="1710" w:type="dxa"/>
+                <w:b/>
+                <w:bCs/>
+                <w:sz w:val="24"/>
+                <w:szCs w:val="24"/>
+                <w14:shadow w14:blurRad="50800" w14:dist="38100" w14:dir="2700000" w14:sx="100000" w14:sy="100000" w14:kx="0" w14:ky="0" w14:algn="tl">
+                  <w14:srgbClr w14:val="000000">
+                    <w14:alpha w14:val="60000"/>
+                  </w14:srgbClr>
+                </w14:shadow>
+                <w14:textFill>
+                  <w14:solidFill>
+                    <w14:srgbClr w14:val="FFFFFF"/>
+                  </w14:solidFill>
+                </w14:textFill>
+              </w:rPr>
+              <w:t>Status</w:t>
+            </w:r>
+          </w:p>
+        </w:tc>
+        <w:tc>
+          <w:tcPr>
+            <w:tcW w:w="2311" w:type="dxa"/>
             <w:tcBorders>
               <w:top w:val="nil"/>
               <w:left w:val="nil"/>
               <w:bottom w:val="single" w:sz="8" w:space="0" w:color="auto"/>
               <w:right w:val="single" w:sz="8" w:space="0" w:color="auto"/>
             </w:tcBorders>
-            <w:shd w:val="clear" w:color="auto" w:fill="FF0000"/>
             <w:tcMar>
               <w:top w:w="0" w:type="dxa"/>
               <w:left w:w="113" w:type="dxa"/>
@@ -515,76 +510,11 @@
             <w:hideMark/>
           </w:tcPr>
           <w:p>
-            <w:pPr>
-              <w:spacing w:line="276" w:lineRule="auto"/>
-              <w:rPr>
-                <w:rFonts w:eastAsia="Calibri" w:cs="Calibri"/>
-                <w:b/>
-                <w:sz w:val="24"/>
-                <w:szCs w:val="24"/>
-                <w14:shadow w14:blurRad="50800" w14:dist="38100" w14:dir="2700000" w14:sx="100000" w14:sy="100000" w14:kx="0" w14:ky="0" w14:algn="tl">
-                  <w14:srgbClr w14:val="000000">
-                    <w14:alpha w14:val="60000"/>
-                  </w14:srgbClr>
-                </w14:shadow>
-              </w:rPr>
-            </w:pPr>
-            <w:r>
-              <w:rPr>
-                <w:rFonts w:eastAsia="Calibri" w:cs="Calibri"/>
-                <w:b/>
-                <w:bCs/>
-                <w:sz w:val="24"/>
-                <w:szCs w:val="24"/>
-                <w14:shadow w14:blurRad="50800" w14:dist="38100" w14:dir="2700000" w14:sx="100000" w14:sy="100000" w14:kx="0" w14:ky="0" w14:algn="tl">
-                  <w14:srgbClr w14:val="000000">
-                    <w14:alpha w14:val="60000"/>
-                  </w14:srgbClr>
-                </w14:shadow>
-                <w14:textFill>
-                  <w14:solidFill>
-                    <w14:srgbClr w14:val="FFFFFF"/>
-                  </w14:solidFill>
-                </w14:textFill>
-              </w:rPr>
-              <w:t>Status</w:t>
-            </w:r>
-          </w:p>
-        </w:tc>
-        <w:tc>
-          <w:tcPr>
-            <w:tcW w:w="2311" w:type="dxa"/>
-            <w:tcBorders>
-              <w:top w:val="nil"/>
-              <w:left w:val="nil"/>
-              <w:bottom w:val="single" w:sz="8" w:space="0" w:color="auto"/>
-              <w:right w:val="single" w:sz="8" w:space="0" w:color="auto"/>
-            </w:tcBorders>
-            <w:tcMar>
-              <w:top w:w="0" w:type="dxa"/>
-              <w:left w:w="113" w:type="dxa"/>
-              <w:bottom w:w="0" w:type="dxa"/>
-              <w:right w:w="0" w:type="dxa"/>
-            </w:tcMar>
-            <w:vAlign w:val="center"/>
-            <w:hideMark/>
-          </w:tcPr>
-          <w:p>
-            <w:pPr>
-              <w:spacing w:line="276" w:lineRule="auto"/>
-              <w:rPr>
-                <w:rFonts w:eastAsia="Times New Roman" w:cs="Calibri"/>
-                <w:sz w:val="24"/>
-                <w:szCs w:val="24"/>
-              </w:rPr>
-            </w:pPr>
-            <w:r>
-              <w:rPr>
-                <w:rFonts w:eastAsia="Times New Roman" w:cs="Calibri"/>
-                <w:sz w:val="24"/>
-                <w:szCs w:val="24"/>
-              </w:rPr>
-              <w:t>XXX</w:t>
+            <w:r>
+              <w:rPr>
+                <w:sz w:val="24"/>
+              </w:rPr>
+              <w:t>Resolved</w:t>
             </w:r>
           </w:p>
         </w:tc>
@@ -676,21 +606,11 @@
             <w:hideMark/>
           </w:tcPr>
           <w:p>
-            <w:pPr>
-              <w:spacing w:line="276" w:lineRule="auto"/>
-              <w:rPr>
-                <w:rFonts w:eastAsia="Times New Roman" w:cs="Calibri"/>
-                <w:sz w:val="24"/>
-                <w:szCs w:val="24"/>
-              </w:rPr>
-            </w:pPr>
-            <w:r>
-              <w:rPr>
-                <w:rFonts w:eastAsia="Times New Roman" w:cs="Calibri"/>
-                <w:sz w:val="24"/>
-                <w:szCs w:val="24"/>
-              </w:rPr>
-              <w:t>XXX</w:t>
+            <w:r>
+              <w:rPr>
+                <w:sz w:val="24"/>
+              </w:rPr>
+              <w:t>PL - Problem with EC module</w:t>
             </w:r>
           </w:p>
         </w:tc>
@@ -782,21 +702,10 @@
             <w:hideMark/>
           </w:tcPr>
           <w:p>
-            <w:pPr>
-              <w:spacing w:line="276" w:lineRule="auto"/>
-              <w:rPr>
-                <w:rFonts w:eastAsia="Times New Roman" w:cs="Calibri"/>
-                <w:sz w:val="24"/>
-                <w:szCs w:val="24"/>
-              </w:rPr>
-            </w:pPr>
-            <w:r>
-              <w:rPr>
-                <w:rFonts w:eastAsia="Times New Roman" w:cs="Calibri"/>
-                <w:sz w:val="24"/>
-                <w:szCs w:val="24"/>
-              </w:rPr>
-              <w:t>XXX</w:t>
+            <w:r>
+              <w:rPr>
+                <w:sz w:val="24"/>
+              </w:rPr>
             </w:r>
           </w:p>
         </w:tc>
@@ -1319,21 +1228,11 @@
             <w:hideMark/>
           </w:tcPr>
           <w:p>
-            <w:pPr>
-              <w:spacing w:line="276" w:lineRule="auto"/>
-              <w:rPr>
-                <w:rFonts w:eastAsia="Times New Roman" w:cs="Calibri"/>
-                <w:sz w:val="24"/>
-                <w:szCs w:val="24"/>
-              </w:rPr>
-            </w:pPr>
-            <w:r>
-              <w:rPr>
-                <w:rFonts w:eastAsia="Times New Roman" w:cs="Calibri"/>
-                <w:sz w:val="24"/>
-                <w:szCs w:val="24"/>
-              </w:rPr>
-              <w:t>XXX</w:t>
+            <w:r>
+              <w:rPr>
+                <w:sz w:val="24"/>
+              </w:rPr>
+              <w:t>DG</w:t>
             </w:r>
           </w:p>
         </w:tc>
@@ -1423,34 +1322,79 @@
             <w:hideMark/>
           </w:tcPr>
           <w:p>
+            <w:r>
+              <w:rPr>
+                <w:sz w:val="24"/>
+              </w:rPr>
+              <w:t>Jan Sobczak</w:t>
+            </w:r>
+          </w:p>
+        </w:tc>
+        <w:tc>
+          <w:tcPr>
+            <w:tcW w:w="1710" w:type="dxa"/>
+            <w:tcBorders>
+              <w:top w:val="nil"/>
+              <w:left w:val="nil"/>
+              <w:bottom w:val="single" w:sz="8" w:space="0" w:color="auto"/>
+              <w:right w:val="single" w:sz="8" w:space="0" w:color="auto"/>
+            </w:tcBorders>
+            <w:shd w:val="clear" w:color="auto" w:fill="FF0000"/>
+            <w:tcMar>
+              <w:top w:w="0" w:type="dxa"/>
+              <w:left w:w="113" w:type="dxa"/>
+              <w:bottom w:w="0" w:type="dxa"/>
+              <w:right w:w="0" w:type="dxa"/>
+            </w:tcMar>
+            <w:vAlign w:val="center"/>
+            <w:hideMark/>
+          </w:tcPr>
+          <w:p>
             <w:pPr>
               <w:spacing w:line="276" w:lineRule="auto"/>
               <w:rPr>
-                <w:rFonts w:eastAsia="Times New Roman" w:cs="Calibri"/>
-                <w:sz w:val="24"/>
-                <w:szCs w:val="24"/>
+                <w:rFonts w:eastAsia="Calibri" w:cs="Calibri"/>
+                <w:b/>
+                <w:sz w:val="24"/>
+                <w:szCs w:val="24"/>
+                <w14:shadow w14:blurRad="50800" w14:dist="38100" w14:dir="2700000" w14:sx="100000" w14:sy="100000" w14:kx="0" w14:ky="0" w14:algn="tl">
+                  <w14:srgbClr w14:val="000000">
+                    <w14:alpha w14:val="60000"/>
+                  </w14:srgbClr>
+                </w14:shadow>
               </w:rPr>
             </w:pPr>
             <w:r>
               <w:rPr>
-                <w:rFonts w:eastAsia="Times New Roman" w:cs="Calibri"/>
-                <w:sz w:val="24"/>
-                <w:szCs w:val="24"/>
-              </w:rPr>
-              <w:t>XXX</w:t>
-            </w:r>
-          </w:p>
-        </w:tc>
-        <w:tc>
-          <w:tcPr>
-            <w:tcW w:w="1710" w:type="dxa"/>
+                <w:rFonts w:eastAsia="Calibri" w:cs="Calibri"/>
+                <w:b/>
+                <w:bCs/>
+                <w:sz w:val="24"/>
+                <w:szCs w:val="24"/>
+                <w14:shadow w14:blurRad="50800" w14:dist="38100" w14:dir="2700000" w14:sx="100000" w14:sy="100000" w14:kx="0" w14:ky="0" w14:algn="tl">
+                  <w14:srgbClr w14:val="000000">
+                    <w14:alpha w14:val="60000"/>
+                  </w14:srgbClr>
+                </w14:shadow>
+                <w14:textFill>
+                  <w14:solidFill>
+                    <w14:srgbClr w14:val="FFFFFF"/>
+                  </w14:solidFill>
+                </w14:textFill>
+              </w:rPr>
+              <w:t>Technical Group</w:t>
+            </w:r>
+          </w:p>
+        </w:tc>
+        <w:tc>
+          <w:tcPr>
+            <w:tcW w:w="2311" w:type="dxa"/>
             <w:tcBorders>
               <w:top w:val="nil"/>
               <w:left w:val="nil"/>
               <w:bottom w:val="single" w:sz="8" w:space="0" w:color="auto"/>
               <w:right w:val="single" w:sz="8" w:space="0" w:color="auto"/>
             </w:tcBorders>
-            <w:shd w:val="clear" w:color="auto" w:fill="FF0000"/>
             <w:tcMar>
               <w:top w:w="0" w:type="dxa"/>
               <w:left w:w="113" w:type="dxa"/>
@@ -1461,81 +1405,14 @@
             <w:hideMark/>
           </w:tcPr>
           <w:p>
-            <w:pPr>
-              <w:spacing w:line="276" w:lineRule="auto"/>
-              <w:rPr>
-                <w:rFonts w:eastAsia="Calibri" w:cs="Calibri"/>
-                <w:b/>
-                <w:sz w:val="24"/>
-                <w:szCs w:val="24"/>
-                <w14:shadow w14:blurRad="50800" w14:dist="38100" w14:dir="2700000" w14:sx="100000" w14:sy="100000" w14:kx="0" w14:ky="0" w14:algn="tl">
-                  <w14:srgbClr w14:val="000000">
-                    <w14:alpha w14:val="60000"/>
-                  </w14:srgbClr>
-                </w14:shadow>
-              </w:rPr>
-            </w:pPr>
-            <w:r>
-              <w:rPr>
-                <w:rFonts w:eastAsia="Calibri" w:cs="Calibri"/>
-                <w:b/>
-                <w:bCs/>
-                <w:sz w:val="24"/>
-                <w:szCs w:val="24"/>
-                <w14:shadow w14:blurRad="50800" w14:dist="38100" w14:dir="2700000" w14:sx="100000" w14:sy="100000" w14:kx="0" w14:ky="0" w14:algn="tl">
-                  <w14:srgbClr w14:val="000000">
-                    <w14:alpha w14:val="60000"/>
-                  </w14:srgbClr>
-                </w14:shadow>
-                <w14:textFill>
-                  <w14:solidFill>
-                    <w14:srgbClr w14:val="FFFFFF"/>
-                  </w14:solidFill>
-                </w14:textFill>
-              </w:rPr>
-              <w:t>Technical Group</w:t>
-            </w:r>
-          </w:p>
-        </w:tc>
-        <w:tc>
-          <w:tcPr>
-            <w:tcW w:w="2311" w:type="dxa"/>
-            <w:tcBorders>
-              <w:top w:val="nil"/>
-              <w:left w:val="nil"/>
-              <w:bottom w:val="single" w:sz="8" w:space="0" w:color="auto"/>
-              <w:right w:val="single" w:sz="8" w:space="0" w:color="auto"/>
-            </w:tcBorders>
-            <w:tcMar>
-              <w:top w:w="0" w:type="dxa"/>
-              <w:left w:w="113" w:type="dxa"/>
-              <w:bottom w:w="0" w:type="dxa"/>
-              <w:right w:w="0" w:type="dxa"/>
-            </w:tcMar>
-            <w:vAlign w:val="center"/>
-            <w:hideMark/>
-          </w:tcPr>
-          <w:p>
-            <w:pPr>
-              <w:spacing w:line="276" w:lineRule="auto"/>
-              <w:rPr>
-                <w:rFonts w:eastAsia="Times New Roman" w:cs="Calibri"/>
-                <w:sz w:val="24"/>
-                <w:szCs w:val="24"/>
-              </w:rPr>
-            </w:pPr>
-            <w:r>
-              <w:rPr>
-                <w:rFonts w:eastAsia="Times New Roman" w:cs="Calibri"/>
-                <w:sz w:val="24"/>
-                <w:szCs w:val="24"/>
-              </w:rPr>
-              <w:t>XXX</w:t>
-            </w:r>
-          </w:p>
-        </w:tc>
-        <w:bookmarkStart w:id="0" w:name="_GoBack"/>
-        <w:bookmarkEnd w:id="0"/>
+            <w:r>
+              <w:rPr>
+                <w:sz w:val="24"/>
+              </w:rPr>
+              <w:t>BD East - AIM – Poland</w:t>
+            </w:r>
+          </w:p>
+        </w:tc>
       </w:tr>
       <w:tr>
         <w:trPr>
@@ -1624,21 +1501,11 @@
             <w:hideMark/>
           </w:tcPr>
           <w:p>
-            <w:pPr>
-              <w:spacing w:line="276" w:lineRule="auto"/>
-              <w:rPr>
-                <w:rFonts w:eastAsia="Times New Roman" w:cs="Calibri"/>
-                <w:sz w:val="24"/>
-                <w:szCs w:val="24"/>
-              </w:rPr>
-            </w:pPr>
-            <w:r>
-              <w:rPr>
-                <w:rFonts w:eastAsia="Times New Roman" w:cs="Calibri"/>
-                <w:sz w:val="24"/>
-                <w:szCs w:val="24"/>
-              </w:rPr>
-              <w:t>XXX</w:t>
+            <w:r>
+              <w:rPr>
+                <w:sz w:val="24"/>
+              </w:rPr>
+              <w:t>1st SD Line</w:t>
             </w:r>
           </w:p>
         </w:tc>
@@ -1734,7 +1601,7 @@
               <w:rPr>
                 <w:sz w:val="24"/>
               </w:rPr>
-              <w:t>XXX</w:t>
+              <w:t xml:space="preserve">2019-08-12 07:49:01 - Zrestartowano sterownik. </w:t>
             </w:r>
           </w:p>
         </w:tc>
@@ -1826,21 +1693,11 @@
             <w:hideMark/>
           </w:tcPr>
           <w:p>
-            <w:pPr>
-              <w:spacing w:line="276" w:lineRule="auto"/>
-              <w:rPr>
-                <w:rFonts w:eastAsia="Times New Roman" w:cs="Calibri"/>
-                <w:sz w:val="24"/>
-                <w:szCs w:val="24"/>
-              </w:rPr>
-            </w:pPr>
-            <w:r>
-              <w:rPr>
-                <w:rFonts w:eastAsia="Times New Roman" w:cs="Calibri"/>
-                <w:sz w:val="24"/>
-                <w:szCs w:val="24"/>
-              </w:rPr>
-              <w:t>30 Minutes / Upon Resolution</w:t>
+            <w:r>
+              <w:rPr>
+                <w:sz w:val="24"/>
+              </w:rPr>
+              <w:t>Upon Resolution</w:t>
             </w:r>
           </w:p>
         </w:tc>

</xml_diff>